<commit_message>
Added a introduction to the essay
</commit_message>
<xml_diff>
--- a/Software Licensing Comparision.docx
+++ b/Software Licensing Comparision.docx
@@ -36,9 +36,26 @@
       </w:pPr>
     </w:p>
     <w:p>
-      <w:pPr>
-        <w:jc w:val="center"/>
-      </w:pPr>
+      <w:r>
+        <w:t>First, lets look at what each of these licenses actually are. The GNU General Public License (</w:t>
+      </w:r>
+      <w:hyperlink r:id="rId4" w:history="1">
+        <w:r>
+          <w:rPr>
+            <w:rStyle w:val="Hyperlink"/>
+          </w:rPr>
+          <w:t xml:space="preserve">from the free software </w:t>
+        </w:r>
+        <w:r>
+          <w:rPr>
+            <w:rStyle w:val="Hyperlink"/>
+          </w:rPr>
+          <w:t>foundations website</w:t>
+        </w:r>
+      </w:hyperlink>
+      <w:r>
+        <w:t xml:space="preserve">) is </w:t>
+      </w:r>
     </w:p>
     <w:sectPr>
       <w:pgSz w:w="12240" w:h="15840"/>
@@ -984,6 +1001,29 @@
     <w:semiHidden/>
     <w:rsid w:val="007B1143"/>
   </w:style>
+  <w:style w:type="character" w:styleId="Hyperlink">
+    <w:name w:val="Hyperlink"/>
+    <w:basedOn w:val="DefaultParagraphFont"/>
+    <w:uiPriority w:val="99"/>
+    <w:unhideWhenUsed/>
+    <w:rsid w:val="000C17F4"/>
+    <w:rPr>
+      <w:color w:val="467886" w:themeColor="hyperlink"/>
+      <w:u w:val="single"/>
+    </w:rPr>
+  </w:style>
+  <w:style w:type="character" w:styleId="UnresolvedMention">
+    <w:name w:val="Unresolved Mention"/>
+    <w:basedOn w:val="DefaultParagraphFont"/>
+    <w:uiPriority w:val="99"/>
+    <w:semiHidden/>
+    <w:unhideWhenUsed/>
+    <w:rsid w:val="000C17F4"/>
+    <w:rPr>
+      <w:color w:val="605E5C"/>
+      <w:shd w:val="clear" w:color="auto" w:fill="E1DFDD"/>
+    </w:rPr>
+  </w:style>
 </w:styles>
 </file>
 

</xml_diff>

<commit_message>
Essays late, final push to get it done. Good enough
</commit_message>
<xml_diff>
--- a/Software Licensing Comparision.docx
+++ b/Software Licensing Comparision.docx
@@ -10,6 +10,11 @@
     <w:p>
       <w:r>
         <w:t>Ashley Schultz</w:t>
+      </w:r>
+    </w:p>
+    <w:p>
+      <w:r>
+        <w:t>CS F371</w:t>
       </w:r>
     </w:p>
     <w:p/>
@@ -37,25 +42,258 @@
     </w:p>
     <w:p>
       <w:r>
-        <w:t>First, lets look at what each of these licenses actually are. The GNU General Public License (</w:t>
+        <w:t xml:space="preserve">First, </w:t>
+      </w:r>
+      <w:r>
+        <w:t>let’s</w:t>
+      </w:r>
+      <w:r>
+        <w:t xml:space="preserve"> look at what each of these licenses </w:t>
+      </w:r>
+      <w:r>
+        <w:t>are</w:t>
+      </w:r>
+      <w:r>
+        <w:t>. The GNU General Public License</w:t>
+      </w:r>
+      <w:r>
+        <w:t xml:space="preserve"> is </w:t>
+      </w:r>
+      <w:r>
+        <w:t>a software license that ensures that software under this license is free to distribute, use, and modify for all the users of the software</w:t>
+      </w:r>
+      <w:r>
+        <w:t xml:space="preserve"> </w:t>
+      </w:r>
+      <w:r>
+        <w:t>(“The GNU General Public License V3.0 - GNU Project - Free Software Foundation”)</w:t>
+      </w:r>
+      <w:r>
+        <w:t xml:space="preserve">. Another major feature of this license includes it being a copyleft license, meaning that derivative works must use the same license. Derivative works is software derived from the software under this license. Developers who use this license therefore must provide the source code for any software under this license. </w:t>
+      </w:r>
+      <w:r>
+        <w:t xml:space="preserve">The </w:t>
+      </w:r>
+      <w:r>
+        <w:t>GNU Free Documentation License</w:t>
+      </w:r>
+      <w:r>
+        <w:t xml:space="preserve"> is</w:t>
+      </w:r>
+      <w:r>
+        <w:t xml:space="preserve"> another license designed to provide free distribution, use and modification </w:t>
+      </w:r>
+      <w:r>
+        <w:t>for</w:t>
+      </w:r>
+      <w:r>
+        <w:t xml:space="preserve"> documentation, such as manuals, textbooks, and any other written content</w:t>
+      </w:r>
+      <w:r>
+        <w:t xml:space="preserve"> </w:t>
+      </w:r>
+      <w:r>
+        <w:t>(“GNU Free Documentation License V1.3 - GNU Project - Free Software Foundation”)</w:t>
+      </w:r>
+      <w:r>
+        <w:t xml:space="preserve">. </w:t>
+      </w:r>
+      <w:r>
+        <w:t>Major features of this license include the ability as the author of the work to make</w:t>
+      </w:r>
+      <w:r>
+        <w:t xml:space="preserve"> </w:t>
+      </w:r>
+      <w:r>
+        <w:t>s</w:t>
+      </w:r>
+      <w:r>
+        <w:t xml:space="preserve">ections of </w:t>
+      </w:r>
+      <w:r>
+        <w:rPr>
+          <w:rFonts w:hint="eastAsia"/>
+        </w:rPr>
+        <w:t xml:space="preserve">the </w:t>
+      </w:r>
+      <w:r>
+        <w:t>work invariant</w:t>
+      </w:r>
+      <w:r>
+        <w:t xml:space="preserve">. This means that those sections cannot be modified by the user of the document. Documentation under this license is also </w:t>
+      </w:r>
+      <w:r>
+        <w:t>DRM (</w:t>
+      </w:r>
+      <w:r>
+        <w:t xml:space="preserve">Digital Rights Management) controlled. This </w:t>
+      </w:r>
+      <w:r>
+        <w:t>means that</w:t>
+      </w:r>
+      <w:r>
+        <w:rPr>
+          <w:rFonts w:hint="eastAsia"/>
+        </w:rPr>
+        <w:t xml:space="preserve"> </w:t>
+      </w:r>
+      <w:r>
+        <w:t>use cases for</w:t>
+      </w:r>
+      <w:r>
+        <w:rPr>
+          <w:rFonts w:hint="eastAsia"/>
+        </w:rPr>
+        <w:t xml:space="preserve"> the content under the GNU Free documentation license that control the rights to copying and reading are not allowed. In conclusion, </w:t>
+      </w:r>
+      <w:r>
+        <w:t xml:space="preserve">the GNU General Public License is best used if you want to provide free </w:t>
+      </w:r>
+      <w:r>
+        <w:t>open-source</w:t>
+      </w:r>
+      <w:r>
+        <w:t xml:space="preserve"> software, while the GNU Free Documentation license is recommended for providing free </w:t>
+      </w:r>
+      <w:r>
+        <w:t>open-source</w:t>
+      </w:r>
+      <w:r>
+        <w:t xml:space="preserve"> documentation.</w:t>
+      </w:r>
+    </w:p>
+    <w:p/>
+    <w:p/>
+    <w:p/>
+    <w:p/>
+    <w:p/>
+    <w:p/>
+    <w:p/>
+    <w:p>
+      <w:r>
+        <w:lastRenderedPageBreak/>
+        <w:t>References</w:t>
+      </w:r>
+    </w:p>
+    <w:p>
+      <w:r>
+        <w:t>“GNU Free Documentation License V1.3 - GNU Project - Free Software Foundation.”</w:t>
+      </w:r>
+    </w:p>
+    <w:p>
+      <w:pPr>
+        <w:ind w:firstLine="720"/>
+        <w:rPr>
+          <w:lang w:val="nl-NL"/>
+        </w:rPr>
+      </w:pPr>
+      <w:r>
+        <w:rPr>
+          <w:i/>
+          <w:iCs/>
+          <w:lang w:val="nl-NL"/>
+        </w:rPr>
+        <w:t>Gnu.org</w:t>
+      </w:r>
+      <w:r>
+        <w:rPr>
+          <w:lang w:val="nl-NL"/>
+        </w:rPr>
+        <w:t xml:space="preserve">, 2022, </w:t>
       </w:r>
       <w:hyperlink r:id="rId4" w:history="1">
         <w:r>
           <w:rPr>
             <w:rStyle w:val="Hyperlink"/>
+            <w:lang w:val="nl-NL"/>
           </w:rPr>
-          <w:t xml:space="preserve">from the free software </w:t>
-        </w:r>
-        <w:r>
-          <w:rPr>
-            <w:rStyle w:val="Hyperlink"/>
-          </w:rPr>
-          <w:t>foundations website</w:t>
+          <w:t>www.gnu.org/licenses/fdl-1.3.html</w:t>
         </w:r>
       </w:hyperlink>
       <w:r>
-        <w:t xml:space="preserve">) is </w:t>
-      </w:r>
+        <w:rPr>
+          <w:lang w:val="nl-NL"/>
+        </w:rPr>
+        <w:t>.</w:t>
+      </w:r>
+    </w:p>
+    <w:p>
+      <w:pPr>
+        <w:rPr>
+          <w:lang w:val="nl-NL"/>
+        </w:rPr>
+      </w:pPr>
+      <w:r>
+        <w:t xml:space="preserve">“The GNU General Public License V3.0 - GNU Project - Free Software Foundation.” </w:t>
+      </w:r>
+      <w:r>
+        <w:rPr>
+          <w:i/>
+          <w:iCs/>
+          <w:lang w:val="nl-NL"/>
+        </w:rPr>
+        <w:t>Gnu.org</w:t>
+      </w:r>
+      <w:r>
+        <w:rPr>
+          <w:lang w:val="nl-NL"/>
+        </w:rPr>
+        <w:t>,</w:t>
+      </w:r>
+    </w:p>
+    <w:p>
+      <w:pPr>
+        <w:ind w:firstLine="720"/>
+        <w:rPr>
+          <w:lang w:val="nl-NL"/>
+        </w:rPr>
+      </w:pPr>
+      <w:r>
+        <w:rPr>
+          <w:lang w:val="nl-NL"/>
+        </w:rPr>
+        <w:t>2016, www.gnu.org/licenses/gpl-3.0.html.</w:t>
+      </w:r>
+    </w:p>
+    <w:p>
+      <w:pPr>
+        <w:rPr>
+          <w:lang w:val="nl-NL"/>
+        </w:rPr>
+      </w:pPr>
+      <w:r>
+        <w:rPr>
+          <w:lang w:val="nl-NL"/>
+        </w:rPr>
+        <w:t>‌</w:t>
+      </w:r>
+    </w:p>
+    <w:p>
+      <w:pPr>
+        <w:rPr>
+          <w:lang w:val="nl-NL"/>
+        </w:rPr>
+      </w:pPr>
+    </w:p>
+    <w:p>
+      <w:pPr>
+        <w:rPr>
+          <w:lang w:val="nl-NL"/>
+        </w:rPr>
+      </w:pPr>
+      <w:r>
+        <w:rPr>
+          <w:lang w:val="nl-NL"/>
+        </w:rPr>
+        <w:t>‌</w:t>
+      </w:r>
+    </w:p>
+    <w:p>
+      <w:pPr>
+        <w:rPr>
+          <w:lang w:val="nl-NL"/>
+        </w:rPr>
+      </w:pPr>
     </w:p>
     <w:sectPr>
       <w:pgSz w:w="12240" w:h="15840"/>

</xml_diff>

<commit_message>
Updated date and created pdf
</commit_message>
<xml_diff>
--- a/Software Licensing Comparision.docx
+++ b/Software Licensing Comparision.docx
@@ -4,7 +4,13 @@
   <w:body>
     <w:p>
       <w:r>
-        <w:t>12/2/2024</w:t>
+        <w:t>12/</w:t>
+      </w:r>
+      <w:r>
+        <w:t>4</w:t>
+      </w:r>
+      <w:r>
+        <w:t>/2024</w:t>
       </w:r>
     </w:p>
     <w:p>

</xml_diff>